<commit_message>
Added the ability to view all guests that are assigned to an event
</commit_message>
<xml_diff>
--- a/Checklist.docx
+++ b/Checklist.docx
@@ -910,6 +910,9 @@
               <w:spacing w:after="0"/>
               <w:jc w:val="center"/>
             </w:pPr>
+            <w:r>
+              <w:t>Unable to scaffold controller due to some package issues?</w:t>
+            </w:r>
           </w:p>
         </w:tc>
         <w:tc>
@@ -1025,6 +1028,9 @@
               <w:spacing w:after="0"/>
               <w:jc w:val="center"/>
             </w:pPr>
+            <w:r>
+              <w:t>DONE</w:t>
+            </w:r>
           </w:p>
         </w:tc>
         <w:tc>
@@ -1070,6 +1076,9 @@
               <w:spacing w:after="0"/>
               <w:jc w:val="center"/>
             </w:pPr>
+            <w:r>
+              <w:t>DONE</w:t>
+            </w:r>
           </w:p>
         </w:tc>
         <w:tc>
@@ -1121,6 +1130,9 @@
               <w:spacing w:after="0"/>
               <w:jc w:val="center"/>
             </w:pPr>
+            <w:r>
+              <w:t>DONE</w:t>
+            </w:r>
           </w:p>
         </w:tc>
         <w:tc>
@@ -1603,6 +1615,7 @@
               <w:spacing w:after="0"/>
             </w:pPr>
             <w:r>
+              <w:lastRenderedPageBreak/>
               <w:t>See appropriate warnings within event list and staffing views when there is not a first aider assigned to an Event;</w:t>
             </w:r>
           </w:p>
@@ -1704,7 +1717,6 @@
               <w:spacing w:after="0"/>
             </w:pPr>
             <w:r>
-              <w:lastRenderedPageBreak/>
               <w:t>Cancel (soft delete) an Event, freeing any associated Venue and Staff;</w:t>
             </w:r>
           </w:p>

</xml_diff>

<commit_message>
register attedance checkbox is now showing alert message although ajax side still not working
</commit_message>
<xml_diff>
--- a/Checklist.docx
+++ b/Checklist.docx
@@ -1,6 +1,6 @@
 
 <file path=word/document.xml><?xml version="1.0" encoding="utf-8"?>
-<w:document xmlns:wpc="http://schemas.microsoft.com/office/word/2010/wordprocessingCanvas" xmlns:cx="http://schemas.microsoft.com/office/drawing/2014/chartex" xmlns:cx1="http://schemas.microsoft.com/office/drawing/2015/9/8/chartex" xmlns:cx2="http://schemas.microsoft.com/office/drawing/2015/10/21/chartex" xmlns:cx3="http://schemas.microsoft.com/office/drawing/2016/5/9/chartex" xmlns:cx4="http://schemas.microsoft.com/office/drawing/2016/5/10/chartex" xmlns:cx5="http://schemas.microsoft.com/office/drawing/2016/5/11/chartex" xmlns:cx6="http://schemas.microsoft.com/office/drawing/2016/5/12/chartex" xmlns:cx7="http://schemas.microsoft.com/office/drawing/2016/5/13/chartex" xmlns:cx8="http://schemas.microsoft.com/office/drawing/2016/5/14/chartex" xmlns:mc="http://schemas.openxmlformats.org/markup-compatibility/2006" xmlns:aink="http://schemas.microsoft.com/office/drawing/2016/ink" xmlns:am3d="http://schemas.microsoft.com/office/drawing/2017/model3d" xmlns:o="urn:schemas-microsoft-com:office:office" xmlns:oel="http://schemas.microsoft.com/office/2019/extlst" xmlns:r="http://schemas.openxmlformats.org/officeDocument/2006/relationships" xmlns:m="http://schemas.openxmlformats.org/officeDocument/2006/math" xmlns:v="urn:schemas-microsoft-com:vml" xmlns:wp14="http://schemas.microsoft.com/office/word/2010/wordprocessingDrawing" xmlns:wp="http://schemas.openxmlformats.org/drawingml/2006/wordprocessingDrawing" xmlns:w10="urn:schemas-microsoft-com:office:word" xmlns:w="http://schemas.openxmlformats.org/wordprocessingml/2006/main" xmlns:w14="http://schemas.microsoft.com/office/word/2010/wordml" xmlns:w15="http://schemas.microsoft.com/office/word/2012/wordml" xmlns:w16cex="http://schemas.microsoft.com/office/word/2018/wordml/cex" xmlns:w16cid="http://schemas.microsoft.com/office/word/2016/wordml/cid" xmlns:w16="http://schemas.microsoft.com/office/word/2018/wordml" xmlns:w16sdtdh="http://schemas.microsoft.com/office/word/2020/wordml/sdtdatahash" xmlns:w16se="http://schemas.microsoft.com/office/word/2015/wordml/symex" xmlns:wpg="http://schemas.microsoft.com/office/word/2010/wordprocessingGroup" xmlns:wpi="http://schemas.microsoft.com/office/word/2010/wordprocessingInk" xmlns:wne="http://schemas.microsoft.com/office/word/2006/wordml" xmlns:wps="http://schemas.microsoft.com/office/word/2010/wordprocessingShape" mc:Ignorable="w14 w15 w16se w16cid w16 w16cex w16sdtdh wp14">
+<w:document xmlns:wpc="http://schemas.microsoft.com/office/word/2010/wordprocessingCanvas" xmlns:cx="http://schemas.microsoft.com/office/drawing/2014/chartex" xmlns:cx1="http://schemas.microsoft.com/office/drawing/2015/9/8/chartex" xmlns:cx2="http://schemas.microsoft.com/office/drawing/2015/10/21/chartex" xmlns:cx3="http://schemas.microsoft.com/office/drawing/2016/5/9/chartex" xmlns:cx4="http://schemas.microsoft.com/office/drawing/2016/5/10/chartex" xmlns:cx5="http://schemas.microsoft.com/office/drawing/2016/5/11/chartex" xmlns:cx6="http://schemas.microsoft.com/office/drawing/2016/5/12/chartex" xmlns:cx7="http://schemas.microsoft.com/office/drawing/2016/5/13/chartex" xmlns:cx8="http://schemas.microsoft.com/office/drawing/2016/5/14/chartex" xmlns:mc="http://schemas.openxmlformats.org/markup-compatibility/2006" xmlns:aink="http://schemas.microsoft.com/office/drawing/2016/ink" xmlns:am3d="http://schemas.microsoft.com/office/drawing/2017/model3d" xmlns:o="urn:schemas-microsoft-com:office:office" xmlns:r="http://schemas.openxmlformats.org/officeDocument/2006/relationships" xmlns:m="http://schemas.openxmlformats.org/officeDocument/2006/math" xmlns:v="urn:schemas-microsoft-com:vml" xmlns:wp14="http://schemas.microsoft.com/office/word/2010/wordprocessingDrawing" xmlns:wp="http://schemas.openxmlformats.org/drawingml/2006/wordprocessingDrawing" xmlns:w10="urn:schemas-microsoft-com:office:word" xmlns:w="http://schemas.openxmlformats.org/wordprocessingml/2006/main" xmlns:w14="http://schemas.microsoft.com/office/word/2010/wordml" xmlns:w15="http://schemas.microsoft.com/office/word/2012/wordml" xmlns:w16cex="http://schemas.microsoft.com/office/word/2018/wordml/cex" xmlns:w16cid="http://schemas.microsoft.com/office/word/2016/wordml/cid" xmlns:w16="http://schemas.microsoft.com/office/word/2018/wordml" xmlns:w16sdtdh="http://schemas.microsoft.com/office/word/2020/wordml/sdtdatahash" xmlns:w16se="http://schemas.microsoft.com/office/word/2015/wordml/symex" xmlns:wpg="http://schemas.microsoft.com/office/word/2010/wordprocessingGroup" xmlns:wpi="http://schemas.microsoft.com/office/word/2010/wordprocessingInk" xmlns:wne="http://schemas.microsoft.com/office/word/2006/wordml" xmlns:wps="http://schemas.microsoft.com/office/word/2010/wordprocessingShape" mc:Ignorable="w14 w15 w16se w16cid w16 w16cex w16sdtdh wp14">
   <w:body>
     <w:p>
       <w:pPr>
@@ -29,21 +29,7 @@
         <w:rPr>
           <w:b/>
         </w:rPr>
-        <w:t xml:space="preserve">Web Apps and Services (CIS2021-N) - </w:t>
-      </w:r>
-      <w:proofErr w:type="spellStart"/>
-      <w:r>
-        <w:rPr>
-          <w:b/>
-        </w:rPr>
-        <w:t>ThAmCo</w:t>
-      </w:r>
-      <w:proofErr w:type="spellEnd"/>
-      <w:r>
-        <w:rPr>
-          <w:b/>
-        </w:rPr>
-        <w:t xml:space="preserve"> Events Assessment Element </w:t>
+        <w:t xml:space="preserve">Web Apps and Services (CIS2021-N) - ThAmCo Events Assessment Element </w:t>
       </w:r>
       <w:r>
         <w:rPr>
@@ -660,29 +646,13 @@
               <w:spacing w:after="0"/>
             </w:pPr>
             <w:r>
-              <w:t>Web Services (</w:t>
-            </w:r>
-            <w:proofErr w:type="spellStart"/>
-            <w:r>
-              <w:t>ThAmCo.Catering</w:t>
-            </w:r>
-            <w:proofErr w:type="spellEnd"/>
-            <w:r>
-              <w:t xml:space="preserve">) to </w:t>
+              <w:t xml:space="preserve">Web Services (ThAmCo.Catering) to </w:t>
             </w:r>
             <w:r>
               <w:t>c</w:t>
             </w:r>
             <w:r>
-              <w:t xml:space="preserve">reate, edit, </w:t>
-            </w:r>
-            <w:proofErr w:type="gramStart"/>
-            <w:r>
-              <w:t>delete</w:t>
-            </w:r>
-            <w:proofErr w:type="gramEnd"/>
-            <w:r>
-              <w:t xml:space="preserve"> and list food items - see the ERD above for details</w:t>
+              <w:t>reate, edit, delete and list food items - see the ERD above for details</w:t>
             </w:r>
             <w:r>
               <w:t xml:space="preserve">; </w:t>
@@ -733,26 +703,10 @@
               <w:spacing w:after="0"/>
             </w:pPr>
             <w:r>
-              <w:t>Web Services (</w:t>
-            </w:r>
-            <w:proofErr w:type="spellStart"/>
-            <w:r>
-              <w:t>ThAmCo.Catering</w:t>
-            </w:r>
-            <w:proofErr w:type="spellEnd"/>
-            <w:r>
-              <w:t>) to c</w:t>
-            </w:r>
-            <w:r>
-              <w:t xml:space="preserve">reate, edit, </w:t>
-            </w:r>
-            <w:proofErr w:type="gramStart"/>
-            <w:r>
-              <w:t>delete</w:t>
-            </w:r>
-            <w:proofErr w:type="gramEnd"/>
-            <w:r>
-              <w:t xml:space="preserve"> </w:t>
+              <w:t>Web Services (ThAmCo.Catering) to c</w:t>
+            </w:r>
+            <w:r>
+              <w:t xml:space="preserve">reate, edit, delete </w:t>
             </w:r>
             <w:r>
               <w:t>and list the details of food Menus - see the ERD above for details</w:t>
@@ -806,15 +760,7 @@
               <w:spacing w:after="0"/>
             </w:pPr>
             <w:r>
-              <w:t>Web Services (</w:t>
-            </w:r>
-            <w:proofErr w:type="spellStart"/>
-            <w:r>
-              <w:t>ThAmCo.Catering</w:t>
-            </w:r>
-            <w:proofErr w:type="spellEnd"/>
-            <w:r>
-              <w:t>) to a</w:t>
+              <w:t>Web Services (ThAmCo.Catering) to a</w:t>
             </w:r>
             <w:r>
               <w:t xml:space="preserve">dd and remove </w:t>
@@ -878,26 +824,10 @@
             </w:pPr>
             <w:r>
               <w:lastRenderedPageBreak/>
-              <w:t>Web Services (</w:t>
-            </w:r>
-            <w:proofErr w:type="spellStart"/>
-            <w:r>
-              <w:t>ThAmCo.Catering</w:t>
-            </w:r>
-            <w:proofErr w:type="spellEnd"/>
-            <w:r>
-              <w:t>) to b</w:t>
-            </w:r>
-            <w:r>
-              <w:t xml:space="preserve">ook, edit and cancel Food for an Event - see the ERD above for details.  The service should return the </w:t>
-            </w:r>
-            <w:proofErr w:type="spellStart"/>
-            <w:r>
-              <w:t>FoodBookingId</w:t>
-            </w:r>
-            <w:proofErr w:type="spellEnd"/>
-            <w:r>
-              <w:t xml:space="preserve"> as confirmation of the booking;</w:t>
+              <w:t>Web Services (ThAmCo.Catering) to b</w:t>
+            </w:r>
+            <w:r>
+              <w:t>ook, edit and cancel Food for an Event - see the ERD above for details.  The service should return the FoodBookingId as confirmation of the booking;</w:t>
             </w:r>
           </w:p>
         </w:tc>
@@ -945,15 +875,7 @@
               <w:spacing w:after="0"/>
             </w:pPr>
             <w:r>
-              <w:t xml:space="preserve">Create, </w:t>
-            </w:r>
-            <w:proofErr w:type="gramStart"/>
-            <w:r>
-              <w:t>list</w:t>
-            </w:r>
-            <w:proofErr w:type="gramEnd"/>
-            <w:r>
-              <w:t xml:space="preserve"> and edit </w:t>
+              <w:t xml:space="preserve">Create, list and edit </w:t>
             </w:r>
             <w:r>
               <w:t>Guest</w:t>
@@ -1007,15 +929,7 @@
               <w:spacing w:after="0"/>
             </w:pPr>
             <w:r>
-              <w:t xml:space="preserve">Create a new Event, specifying as a minimum its title, date and </w:t>
-            </w:r>
-            <w:proofErr w:type="spellStart"/>
-            <w:r>
-              <w:t>EventType</w:t>
-            </w:r>
-            <w:proofErr w:type="spellEnd"/>
-            <w:r>
-              <w:t>;</w:t>
+              <w:t>Create a new Event, specifying as a minimum its title, date and EventType;</w:t>
             </w:r>
           </w:p>
         </w:tc>
@@ -1418,14 +1332,12 @@
             <w:r>
               <w:t xml:space="preserve">Reserve an appropriate, available Venue for an Event via the </w:t>
             </w:r>
-            <w:proofErr w:type="spellStart"/>
             <w:r>
               <w:rPr>
                 <w:i/>
               </w:rPr>
               <w:t>ThAmCo.Venues</w:t>
             </w:r>
-            <w:proofErr w:type="spellEnd"/>
             <w:r>
               <w:t xml:space="preserve"> web service, freeing any previously associated Venue;</w:t>
             </w:r>
@@ -1517,15 +1429,7 @@
               <w:spacing w:after="0"/>
             </w:pPr>
             <w:r>
-              <w:t xml:space="preserve">Create, </w:t>
-            </w:r>
-            <w:proofErr w:type="gramStart"/>
-            <w:r>
-              <w:t>list</w:t>
-            </w:r>
-            <w:proofErr w:type="gramEnd"/>
-            <w:r>
-              <w:t xml:space="preserve"> and edit Staff;</w:t>
+              <w:t>Create, list and edit Staff;</w:t>
             </w:r>
           </w:p>
         </w:tc>
@@ -1989,15 +1893,7 @@
               <w:spacing w:after="0"/>
             </w:pPr>
             <w:r>
-              <w:t xml:space="preserve">Display a detailed list of available Venues, filtered by </w:t>
-            </w:r>
-            <w:proofErr w:type="spellStart"/>
-            <w:r>
-              <w:t>EventType</w:t>
-            </w:r>
-            <w:proofErr w:type="spellEnd"/>
-            <w:r>
-              <w:t xml:space="preserve"> and date range, and then create a new Event by picking a result;</w:t>
+              <w:t>Display a detailed list of available Venues, filtered by EventType and date range, and then create a new Event by picking a result;</w:t>
             </w:r>
           </w:p>
         </w:tc>
@@ -2232,10 +2128,21 @@
               <w:spacing w:after="0"/>
             </w:pPr>
           </w:p>
+          <w:p>
+            <w:r>
+              <w:t>Talk about allow origins in regards to crossing boundaries when making request through ajax</w:t>
+            </w:r>
+          </w:p>
         </w:tc>
       </w:tr>
     </w:tbl>
     <w:p/>
+    <w:p/>
+    <w:p>
+      <w:r>
+        <w:t>To Register attendance, update the “Attendance bool” in a guest. To show all the attended guests for an Event, get all guests where EventID matches the event and also where attended == True.</w:t>
+      </w:r>
+    </w:p>
     <w:sectPr>
       <w:pgSz w:w="16838" w:h="11906" w:orient="landscape"/>
       <w:pgMar w:top="720" w:right="720" w:bottom="720" w:left="720" w:header="708" w:footer="708" w:gutter="0"/>
@@ -2247,7 +2154,7 @@
 </file>
 
 <file path=word/numbering.xml><?xml version="1.0" encoding="utf-8"?>
-<w:numbering xmlns:wpc="http://schemas.microsoft.com/office/word/2010/wordprocessingCanvas" xmlns:cx="http://schemas.microsoft.com/office/drawing/2014/chartex" xmlns:cx1="http://schemas.microsoft.com/office/drawing/2015/9/8/chartex" xmlns:cx2="http://schemas.microsoft.com/office/drawing/2015/10/21/chartex" xmlns:cx3="http://schemas.microsoft.com/office/drawing/2016/5/9/chartex" xmlns:cx4="http://schemas.microsoft.com/office/drawing/2016/5/10/chartex" xmlns:cx5="http://schemas.microsoft.com/office/drawing/2016/5/11/chartex" xmlns:cx6="http://schemas.microsoft.com/office/drawing/2016/5/12/chartex" xmlns:cx7="http://schemas.microsoft.com/office/drawing/2016/5/13/chartex" xmlns:cx8="http://schemas.microsoft.com/office/drawing/2016/5/14/chartex" xmlns:mc="http://schemas.openxmlformats.org/markup-compatibility/2006" xmlns:aink="http://schemas.microsoft.com/office/drawing/2016/ink" xmlns:am3d="http://schemas.microsoft.com/office/drawing/2017/model3d" xmlns:o="urn:schemas-microsoft-com:office:office" xmlns:oel="http://schemas.microsoft.com/office/2019/extlst" xmlns:r="http://schemas.openxmlformats.org/officeDocument/2006/relationships" xmlns:m="http://schemas.openxmlformats.org/officeDocument/2006/math" xmlns:v="urn:schemas-microsoft-com:vml" xmlns:wp14="http://schemas.microsoft.com/office/word/2010/wordprocessingDrawing" xmlns:wp="http://schemas.openxmlformats.org/drawingml/2006/wordprocessingDrawing" xmlns:w10="urn:schemas-microsoft-com:office:word" xmlns:w="http://schemas.openxmlformats.org/wordprocessingml/2006/main" xmlns:w14="http://schemas.microsoft.com/office/word/2010/wordml" xmlns:w15="http://schemas.microsoft.com/office/word/2012/wordml" xmlns:w16cex="http://schemas.microsoft.com/office/word/2018/wordml/cex" xmlns:w16cid="http://schemas.microsoft.com/office/word/2016/wordml/cid" xmlns:w16="http://schemas.microsoft.com/office/word/2018/wordml" xmlns:w16sdtdh="http://schemas.microsoft.com/office/word/2020/wordml/sdtdatahash" xmlns:w16se="http://schemas.microsoft.com/office/word/2015/wordml/symex" xmlns:wpg="http://schemas.microsoft.com/office/word/2010/wordprocessingGroup" xmlns:wpi="http://schemas.microsoft.com/office/word/2010/wordprocessingInk" xmlns:wne="http://schemas.microsoft.com/office/word/2006/wordml" xmlns:wps="http://schemas.microsoft.com/office/word/2010/wordprocessingShape" mc:Ignorable="w14 w15 w16se w16cid w16 w16cex w16sdtdh wp14">
+<w:numbering xmlns:wpc="http://schemas.microsoft.com/office/word/2010/wordprocessingCanvas" xmlns:cx="http://schemas.microsoft.com/office/drawing/2014/chartex" xmlns:cx1="http://schemas.microsoft.com/office/drawing/2015/9/8/chartex" xmlns:cx2="http://schemas.microsoft.com/office/drawing/2015/10/21/chartex" xmlns:cx3="http://schemas.microsoft.com/office/drawing/2016/5/9/chartex" xmlns:cx4="http://schemas.microsoft.com/office/drawing/2016/5/10/chartex" xmlns:cx5="http://schemas.microsoft.com/office/drawing/2016/5/11/chartex" xmlns:cx6="http://schemas.microsoft.com/office/drawing/2016/5/12/chartex" xmlns:cx7="http://schemas.microsoft.com/office/drawing/2016/5/13/chartex" xmlns:cx8="http://schemas.microsoft.com/office/drawing/2016/5/14/chartex" xmlns:mc="http://schemas.openxmlformats.org/markup-compatibility/2006" xmlns:aink="http://schemas.microsoft.com/office/drawing/2016/ink" xmlns:am3d="http://schemas.microsoft.com/office/drawing/2017/model3d" xmlns:o="urn:schemas-microsoft-com:office:office" xmlns:r="http://schemas.openxmlformats.org/officeDocument/2006/relationships" xmlns:m="http://schemas.openxmlformats.org/officeDocument/2006/math" xmlns:v="urn:schemas-microsoft-com:vml" xmlns:wp14="http://schemas.microsoft.com/office/word/2010/wordprocessingDrawing" xmlns:wp="http://schemas.openxmlformats.org/drawingml/2006/wordprocessingDrawing" xmlns:w10="urn:schemas-microsoft-com:office:word" xmlns:w="http://schemas.openxmlformats.org/wordprocessingml/2006/main" xmlns:w14="http://schemas.microsoft.com/office/word/2010/wordml" xmlns:w15="http://schemas.microsoft.com/office/word/2012/wordml" xmlns:w16cex="http://schemas.microsoft.com/office/word/2018/wordml/cex" xmlns:w16cid="http://schemas.microsoft.com/office/word/2016/wordml/cid" xmlns:w16="http://schemas.microsoft.com/office/word/2018/wordml" xmlns:w16sdtdh="http://schemas.microsoft.com/office/word/2020/wordml/sdtdatahash" xmlns:w16se="http://schemas.microsoft.com/office/word/2015/wordml/symex" xmlns:wpg="http://schemas.microsoft.com/office/word/2010/wordprocessingGroup" xmlns:wpi="http://schemas.microsoft.com/office/word/2010/wordprocessingInk" xmlns:wne="http://schemas.microsoft.com/office/word/2006/wordml" xmlns:wps="http://schemas.microsoft.com/office/word/2010/wordprocessingShape" mc:Ignorable="w14 w15 w16se w16cid w16 w16cex w16sdtdh wp14">
   <w:abstractNum w:abstractNumId="0" w15:restartNumberingAfterBreak="0">
     <w:nsid w:val="04375299"/>
     <w:multiLevelType w:val="hybridMultilevel"/>
@@ -2700,16 +2607,16 @@
       </w:rPr>
     </w:lvl>
   </w:abstractNum>
-  <w:num w:numId="1" w16cid:durableId="1346008114">
+  <w:num w:numId="1">
     <w:abstractNumId w:val="1"/>
   </w:num>
-  <w:num w:numId="2" w16cid:durableId="1654602999">
+  <w:num w:numId="2">
     <w:abstractNumId w:val="0"/>
   </w:num>
-  <w:num w:numId="3" w16cid:durableId="1116368750">
+  <w:num w:numId="3">
     <w:abstractNumId w:val="2"/>
   </w:num>
-  <w:num w:numId="4" w16cid:durableId="506987936">
+  <w:num w:numId="4">
     <w:abstractNumId w:val="3"/>
   </w:num>
 </w:numbering>
@@ -3551,6 +3458,21 @@
 </file>
 
 <file path=customXml/item1.xml><?xml version="1.0" encoding="utf-8"?>
+<p:properties xmlns:p="http://schemas.microsoft.com/office/2006/metadata/properties" xmlns:xsi="http://www.w3.org/2001/XMLSchema-instance" xmlns:pc="http://schemas.microsoft.com/office/infopath/2007/PartnerControls">
+  <documentManagement/>
+</p:properties>
+</file>
+
+<file path=customXml/item2.xml><?xml version="1.0" encoding="utf-8"?>
+<?mso-contentType ?>
+<FormTemplates xmlns="http://schemas.microsoft.com/sharepoint/v3/contenttype/forms">
+  <Display>DocumentLibraryForm</Display>
+  <Edit>DocumentLibraryForm</Edit>
+  <New>DocumentLibraryForm</New>
+</FormTemplates>
+</file>
+
+<file path=customXml/item3.xml><?xml version="1.0" encoding="utf-8"?>
 <ct:contentTypeSchema xmlns:ct="http://schemas.microsoft.com/office/2006/metadata/contentType" xmlns:ma="http://schemas.microsoft.com/office/2006/metadata/properties/metaAttributes" ct:_="" ma:_="" ma:contentTypeName="Document" ma:contentTypeID="0x010100C2CAB30936697E478A23B894AB542FC8" ma:contentTypeVersion="4" ma:contentTypeDescription="Create a new document." ma:contentTypeScope="" ma:versionID="f203f3fca7a20f9f21194ddd3b885766">
   <xsd:schema xmlns:xsd="http://www.w3.org/2001/XMLSchema" xmlns:xs="http://www.w3.org/2001/XMLSchema" xmlns:p="http://schemas.microsoft.com/office/2006/metadata/properties" xmlns:ns2="268b9e0f-b467-4d5d-bc07-357461ad3612" targetNamespace="http://schemas.microsoft.com/office/2006/metadata/properties" ma:root="true" ma:fieldsID="e919af2092db18f7fcd807f4e1ea8cf4" ns2:_="">
     <xsd:import namespace="268b9e0f-b467-4d5d-bc07-357461ad3612"/>
@@ -3696,22 +3618,24 @@
 </ct:contentTypeSchema>
 </file>
 
-<file path=customXml/item2.xml><?xml version="1.0" encoding="utf-8"?>
-<?mso-contentType ?>
-<FormTemplates xmlns="http://schemas.microsoft.com/sharepoint/v3/contenttype/forms">
-  <Display>DocumentLibraryForm</Display>
-  <Edit>DocumentLibraryForm</Edit>
-  <New>DocumentLibraryForm</New>
-</FormTemplates>
+<file path=customXml/itemProps1.xml><?xml version="1.0" encoding="utf-8"?>
+<ds:datastoreItem xmlns:ds="http://schemas.openxmlformats.org/officeDocument/2006/customXml" ds:itemID="{8437EFFF-C627-4F35-93E2-E06482B75777}">
+  <ds:schemaRefs>
+    <ds:schemaRef ds:uri="http://schemas.microsoft.com/office/2006/metadata/properties"/>
+    <ds:schemaRef ds:uri="http://schemas.microsoft.com/office/infopath/2007/PartnerControls"/>
+  </ds:schemaRefs>
+</ds:datastoreItem>
 </file>
 
-<file path=customXml/item3.xml><?xml version="1.0" encoding="utf-8"?>
-<p:properties xmlns:p="http://schemas.microsoft.com/office/2006/metadata/properties" xmlns:xsi="http://www.w3.org/2001/XMLSchema-instance" xmlns:pc="http://schemas.microsoft.com/office/infopath/2007/PartnerControls">
-  <documentManagement/>
-</p:properties>
+<file path=customXml/itemProps2.xml><?xml version="1.0" encoding="utf-8"?>
+<ds:datastoreItem xmlns:ds="http://schemas.openxmlformats.org/officeDocument/2006/customXml" ds:itemID="{50B6189B-4438-4002-9378-858E6F48B7AB}">
+  <ds:schemaRefs>
+    <ds:schemaRef ds:uri="http://schemas.microsoft.com/sharepoint/v3/contenttype/forms"/>
+  </ds:schemaRefs>
+</ds:datastoreItem>
 </file>
 
-<file path=customXml/itemProps1.xml><?xml version="1.0" encoding="utf-8"?>
+<file path=customXml/itemProps3.xml><?xml version="1.0" encoding="utf-8"?>
 <ds:datastoreItem xmlns:ds="http://schemas.openxmlformats.org/officeDocument/2006/customXml" ds:itemID="{54136967-C738-4C00-8500-4F5D8B0973DB}">
   <ds:schemaRefs>
     <ds:schemaRef ds:uri="http://schemas.microsoft.com/office/2006/metadata/contentType"/>
@@ -3727,21 +3651,4 @@
     <ds:schemaRef ds:uri="http://schemas.microsoft.com/internal/obd"/>
   </ds:schemaRefs>
 </ds:datastoreItem>
-</file>
-
-<file path=customXml/itemProps2.xml><?xml version="1.0" encoding="utf-8"?>
-<ds:datastoreItem xmlns:ds="http://schemas.openxmlformats.org/officeDocument/2006/customXml" ds:itemID="{50B6189B-4438-4002-9378-858E6F48B7AB}">
-  <ds:schemaRefs>
-    <ds:schemaRef ds:uri="http://schemas.microsoft.com/sharepoint/v3/contenttype/forms"/>
-  </ds:schemaRefs>
-</ds:datastoreItem>
-</file>
-
-<file path=customXml/itemProps3.xml><?xml version="1.0" encoding="utf-8"?>
-<ds:datastoreItem xmlns:ds="http://schemas.openxmlformats.org/officeDocument/2006/customXml" ds:itemID="{8437EFFF-C627-4F35-93E2-E06482B75777}">
-  <ds:schemaRefs>
-    <ds:schemaRef ds:uri="http://schemas.microsoft.com/office/2006/metadata/properties"/>
-    <ds:schemaRef ds:uri="http://schemas.microsoft.com/office/infopath/2007/PartnerControls"/>
-  </ds:schemaRefs>
-</ds:datastoreItem>
 </file>
</xml_diff>

<commit_message>
Updated the JS script to validate checkboxes
</commit_message>
<xml_diff>
--- a/Checklist.docx
+++ b/Checklist.docx
@@ -1,6 +1,6 @@
 
 <file path=word/document.xml><?xml version="1.0" encoding="utf-8"?>
-<w:document xmlns:wpc="http://schemas.microsoft.com/office/word/2010/wordprocessingCanvas" xmlns:cx="http://schemas.microsoft.com/office/drawing/2014/chartex" xmlns:cx1="http://schemas.microsoft.com/office/drawing/2015/9/8/chartex" xmlns:cx2="http://schemas.microsoft.com/office/drawing/2015/10/21/chartex" xmlns:cx3="http://schemas.microsoft.com/office/drawing/2016/5/9/chartex" xmlns:cx4="http://schemas.microsoft.com/office/drawing/2016/5/10/chartex" xmlns:cx5="http://schemas.microsoft.com/office/drawing/2016/5/11/chartex" xmlns:cx6="http://schemas.microsoft.com/office/drawing/2016/5/12/chartex" xmlns:cx7="http://schemas.microsoft.com/office/drawing/2016/5/13/chartex" xmlns:cx8="http://schemas.microsoft.com/office/drawing/2016/5/14/chartex" xmlns:mc="http://schemas.openxmlformats.org/markup-compatibility/2006" xmlns:aink="http://schemas.microsoft.com/office/drawing/2016/ink" xmlns:am3d="http://schemas.microsoft.com/office/drawing/2017/model3d" xmlns:o="urn:schemas-microsoft-com:office:office" xmlns:r="http://schemas.openxmlformats.org/officeDocument/2006/relationships" xmlns:m="http://schemas.openxmlformats.org/officeDocument/2006/math" xmlns:v="urn:schemas-microsoft-com:vml" xmlns:wp14="http://schemas.microsoft.com/office/word/2010/wordprocessingDrawing" xmlns:wp="http://schemas.openxmlformats.org/drawingml/2006/wordprocessingDrawing" xmlns:w10="urn:schemas-microsoft-com:office:word" xmlns:w="http://schemas.openxmlformats.org/wordprocessingml/2006/main" xmlns:w14="http://schemas.microsoft.com/office/word/2010/wordml" xmlns:w15="http://schemas.microsoft.com/office/word/2012/wordml" xmlns:w16cex="http://schemas.microsoft.com/office/word/2018/wordml/cex" xmlns:w16cid="http://schemas.microsoft.com/office/word/2016/wordml/cid" xmlns:w16="http://schemas.microsoft.com/office/word/2018/wordml" xmlns:w16sdtdh="http://schemas.microsoft.com/office/word/2020/wordml/sdtdatahash" xmlns:w16se="http://schemas.microsoft.com/office/word/2015/wordml/symex" xmlns:wpg="http://schemas.microsoft.com/office/word/2010/wordprocessingGroup" xmlns:wpi="http://schemas.microsoft.com/office/word/2010/wordprocessingInk" xmlns:wne="http://schemas.microsoft.com/office/word/2006/wordml" xmlns:wps="http://schemas.microsoft.com/office/word/2010/wordprocessingShape" mc:Ignorable="w14 w15 w16se w16cid w16 w16cex w16sdtdh wp14">
+<w:document xmlns:wpc="http://schemas.microsoft.com/office/word/2010/wordprocessingCanvas" xmlns:cx="http://schemas.microsoft.com/office/drawing/2014/chartex" xmlns:cx1="http://schemas.microsoft.com/office/drawing/2015/9/8/chartex" xmlns:cx2="http://schemas.microsoft.com/office/drawing/2015/10/21/chartex" xmlns:cx3="http://schemas.microsoft.com/office/drawing/2016/5/9/chartex" xmlns:cx4="http://schemas.microsoft.com/office/drawing/2016/5/10/chartex" xmlns:cx5="http://schemas.microsoft.com/office/drawing/2016/5/11/chartex" xmlns:cx6="http://schemas.microsoft.com/office/drawing/2016/5/12/chartex" xmlns:cx7="http://schemas.microsoft.com/office/drawing/2016/5/13/chartex" xmlns:cx8="http://schemas.microsoft.com/office/drawing/2016/5/14/chartex" xmlns:mc="http://schemas.openxmlformats.org/markup-compatibility/2006" xmlns:aink="http://schemas.microsoft.com/office/drawing/2016/ink" xmlns:am3d="http://schemas.microsoft.com/office/drawing/2017/model3d" xmlns:o="urn:schemas-microsoft-com:office:office" xmlns:oel="http://schemas.microsoft.com/office/2019/extlst" xmlns:r="http://schemas.openxmlformats.org/officeDocument/2006/relationships" xmlns:m="http://schemas.openxmlformats.org/officeDocument/2006/math" xmlns:v="urn:schemas-microsoft-com:vml" xmlns:wp14="http://schemas.microsoft.com/office/word/2010/wordprocessingDrawing" xmlns:wp="http://schemas.openxmlformats.org/drawingml/2006/wordprocessingDrawing" xmlns:w10="urn:schemas-microsoft-com:office:word" xmlns:w="http://schemas.openxmlformats.org/wordprocessingml/2006/main" xmlns:w14="http://schemas.microsoft.com/office/word/2010/wordml" xmlns:w15="http://schemas.microsoft.com/office/word/2012/wordml" xmlns:w16cex="http://schemas.microsoft.com/office/word/2018/wordml/cex" xmlns:w16cid="http://schemas.microsoft.com/office/word/2016/wordml/cid" xmlns:w16="http://schemas.microsoft.com/office/word/2018/wordml" xmlns:w16sdtdh="http://schemas.microsoft.com/office/word/2020/wordml/sdtdatahash" xmlns:w16se="http://schemas.microsoft.com/office/word/2015/wordml/symex" xmlns:wpg="http://schemas.microsoft.com/office/word/2010/wordprocessingGroup" xmlns:wpi="http://schemas.microsoft.com/office/word/2010/wordprocessingInk" xmlns:wne="http://schemas.microsoft.com/office/word/2006/wordml" xmlns:wps="http://schemas.microsoft.com/office/word/2010/wordprocessingShape" mc:Ignorable="w14 w15 w16se w16cid w16 w16cex w16sdtdh wp14">
   <w:body>
     <w:p>
       <w:pPr>
@@ -341,7 +341,7 @@
               <w:jc w:val="center"/>
             </w:pPr>
             <w:r>
-              <w:t>IN PROGRESS</w:t>
+              <w:t>DONE</w:t>
             </w:r>
           </w:p>
         </w:tc>
@@ -401,18 +401,21 @@
               <w:jc w:val="center"/>
             </w:pPr>
             <w:r>
-              <w:t>IN PROGRESS</w:t>
-            </w:r>
-          </w:p>
-        </w:tc>
-        <w:tc>
-          <w:tcPr>
-            <w:tcW w:w="6746" w:type="dxa"/>
-          </w:tcPr>
-          <w:p>
-            <w:pPr>
-              <w:spacing w:after="0"/>
-            </w:pPr>
+              <w:t>DONE</w:t>
+            </w:r>
+          </w:p>
+        </w:tc>
+        <w:tc>
+          <w:tcPr>
+            <w:tcW w:w="6746" w:type="dxa"/>
+          </w:tcPr>
+          <w:p>
+            <w:pPr>
+              <w:spacing w:after="0"/>
+            </w:pPr>
+            <w:r>
+              <w:t>Have included a word Document with details of some challenges I have faced, along with solutions or possible solutions.</w:t>
+            </w:r>
           </w:p>
         </w:tc>
       </w:tr>
@@ -452,7 +455,7 @@
               <w:jc w:val="center"/>
             </w:pPr>
             <w:r>
-              <w:t>IN PROGRESS</w:t>
+              <w:t>DONE</w:t>
             </w:r>
           </w:p>
         </w:tc>
@@ -506,7 +509,7 @@
               <w:jc w:val="center"/>
             </w:pPr>
             <w:r>
-              <w:t>IN PROGRESS</w:t>
+              <w:t>DONE</w:t>
             </w:r>
           </w:p>
         </w:tc>
@@ -738,6 +741,9 @@
             <w:pPr>
               <w:spacing w:after="0"/>
             </w:pPr>
+            <w:r>
+              <w:t>Accessed through the “MenuFoodItems” Controller</w:t>
+            </w:r>
           </w:p>
         </w:tc>
       </w:tr>
@@ -799,8 +805,14 @@
           </w:tcPr>
           <w:p>
             <w:pPr>
-              <w:spacing w:after="0"/>
-            </w:pPr>
+              <w:tabs>
+                <w:tab w:val="left" w:pos="975"/>
+              </w:tabs>
+              <w:spacing w:after="0"/>
+            </w:pPr>
+            <w:r>
+              <w:t>Accessed through the “MenuFoodItems” Controller</w:t>
+            </w:r>
           </w:p>
         </w:tc>
       </w:tr>
@@ -853,6 +865,51 @@
             <w:pPr>
               <w:spacing w:after="0"/>
             </w:pPr>
+            <w:r>
+              <w:drawing>
+                <wp:inline distT="0" distB="0" distL="0" distR="0" wp14:anchorId="63B540B6" wp14:editId="3B806F51">
+                  <wp:extent cx="4146550" cy="2256155"/>
+                  <wp:effectExtent l="0" t="0" r="6350" b="0"/>
+                  <wp:docPr id="1" name="Picture 1"/>
+                  <wp:cNvGraphicFramePr>
+                    <a:graphicFrameLocks xmlns:a="http://schemas.openxmlformats.org/drawingml/2006/main" noChangeAspect="1"/>
+                  </wp:cNvGraphicFramePr>
+                  <a:graphic xmlns:a="http://schemas.openxmlformats.org/drawingml/2006/main">
+                    <a:graphicData uri="http://schemas.openxmlformats.org/drawingml/2006/picture">
+                      <pic:pic xmlns:pic="http://schemas.openxmlformats.org/drawingml/2006/picture">
+                        <pic:nvPicPr>
+                          <pic:cNvPr id="1" name=""/>
+                          <pic:cNvPicPr/>
+                        </pic:nvPicPr>
+                        <pic:blipFill>
+                          <a:blip r:embed="rId8"/>
+                          <a:stretch>
+                            <a:fillRect/>
+                          </a:stretch>
+                        </pic:blipFill>
+                        <pic:spPr>
+                          <a:xfrm>
+                            <a:off x="0" y="0"/>
+                            <a:ext cx="4146550" cy="2256155"/>
+                          </a:xfrm>
+                          <a:prstGeom prst="rect">
+                            <a:avLst/>
+                          </a:prstGeom>
+                        </pic:spPr>
+                      </pic:pic>
+                    </a:graphicData>
+                  </a:graphic>
+                </wp:inline>
+              </w:drawing>
+            </w:r>
+          </w:p>
+          <w:p>
+            <w:pPr>
+              <w:spacing w:after="0"/>
+            </w:pPr>
+            <w:r>
+              <w:t>Have tried unsuccessfully to scaffold a controller for the FoodBooking model class, however I am met with this error. Have tried updating packages, rolling back, and also uninstalling and reinstalling but without success.</w:t>
+            </w:r>
           </w:p>
         </w:tc>
       </w:tr>
@@ -1092,16 +1149,22 @@
               <w:spacing w:after="0"/>
               <w:jc w:val="center"/>
             </w:pPr>
-          </w:p>
-        </w:tc>
-        <w:tc>
-          <w:tcPr>
-            <w:tcW w:w="6746" w:type="dxa"/>
-          </w:tcPr>
-          <w:p>
-            <w:pPr>
-              <w:spacing w:after="0"/>
-            </w:pPr>
+            <w:r>
+              <w:t>HALF DONE</w:t>
+            </w:r>
+          </w:p>
+        </w:tc>
+        <w:tc>
+          <w:tcPr>
+            <w:tcW w:w="6746" w:type="dxa"/>
+          </w:tcPr>
+          <w:p>
+            <w:pPr>
+              <w:spacing w:after="0"/>
+            </w:pPr>
+            <w:r>
+              <w:t>Guest for an Event can be listed through the EVENTS menu, but register attendance is not working, more detailed information of this issue can be found in the development notes document.</w:t>
+            </w:r>
           </w:p>
         </w:tc>
       </w:tr>
@@ -1330,6 +1393,7 @@
               <w:spacing w:after="0"/>
             </w:pPr>
             <w:r>
+              <w:lastRenderedPageBreak/>
               <w:t xml:space="preserve">Reserve an appropriate, available Venue for an Event via the </w:t>
             </w:r>
             <w:r>
@@ -1442,6 +1506,9 @@
               <w:spacing w:after="0"/>
               <w:jc w:val="center"/>
             </w:pPr>
+            <w:r>
+              <w:t>DONE</w:t>
+            </w:r>
           </w:p>
         </w:tc>
         <w:tc>
@@ -1487,16 +1554,22 @@
               <w:spacing w:after="0"/>
               <w:jc w:val="center"/>
             </w:pPr>
-          </w:p>
-        </w:tc>
-        <w:tc>
-          <w:tcPr>
-            <w:tcW w:w="6746" w:type="dxa"/>
-          </w:tcPr>
-          <w:p>
-            <w:pPr>
-              <w:spacing w:after="0"/>
-            </w:pPr>
+            <w:r>
+              <w:t>DONE</w:t>
+            </w:r>
+          </w:p>
+        </w:tc>
+        <w:tc>
+          <w:tcPr>
+            <w:tcW w:w="6746" w:type="dxa"/>
+          </w:tcPr>
+          <w:p>
+            <w:pPr>
+              <w:spacing w:after="0"/>
+            </w:pPr>
+            <w:r>
+              <w:t>Staff can be added through the EVENTS menu, Staff cannot currently be added through the STAFF menu but I would implement this if given more time, as it would “make more sense ” this way.</w:t>
+            </w:r>
           </w:p>
         </w:tc>
       </w:tr>
@@ -1519,7 +1592,6 @@
               <w:spacing w:after="0"/>
             </w:pPr>
             <w:r>
-              <w:lastRenderedPageBreak/>
               <w:t>See appropriate warnings within event list and staffing views when there is not a first aider assigned to an Event;</w:t>
             </w:r>
           </w:p>
@@ -2029,6 +2101,7 @@
               <w:outlineLvl w:val="2"/>
             </w:pPr>
             <w:r>
+              <w:lastRenderedPageBreak/>
               <w:t>Report</w:t>
             </w:r>
           </w:p>
@@ -2117,32 +2190,27 @@
               <w:spacing w:after="0"/>
               <w:jc w:val="center"/>
             </w:pPr>
-          </w:p>
-        </w:tc>
-        <w:tc>
-          <w:tcPr>
-            <w:tcW w:w="6746" w:type="dxa"/>
-          </w:tcPr>
-          <w:p>
-            <w:pPr>
-              <w:spacing w:after="0"/>
-            </w:pPr>
-          </w:p>
-          <w:p>
-            <w:r>
-              <w:t>Talk about allow origins in regards to crossing boundaries when making request through ajax</w:t>
-            </w:r>
-          </w:p>
+            <w:r>
+              <w:t>DONE</w:t>
+            </w:r>
+          </w:p>
+        </w:tc>
+        <w:tc>
+          <w:tcPr>
+            <w:tcW w:w="6746" w:type="dxa"/>
+          </w:tcPr>
+          <w:p>
+            <w:pPr>
+              <w:spacing w:after="0"/>
+            </w:pPr>
+          </w:p>
+          <w:p/>
         </w:tc>
       </w:tr>
     </w:tbl>
     <w:p/>
     <w:p/>
-    <w:p>
-      <w:r>
-        <w:t>To Register attendance, update the “Attendance bool” in a guest. To show all the attended guests for an Event, get all guests where EventID matches the event and also where attended == True.</w:t>
-      </w:r>
-    </w:p>
+    <w:p/>
     <w:sectPr>
       <w:pgSz w:w="16838" w:h="11906" w:orient="landscape"/>
       <w:pgMar w:top="720" w:right="720" w:bottom="720" w:left="720" w:header="708" w:footer="708" w:gutter="0"/>
@@ -2154,7 +2222,7 @@
 </file>
 
 <file path=word/numbering.xml><?xml version="1.0" encoding="utf-8"?>
-<w:numbering xmlns:wpc="http://schemas.microsoft.com/office/word/2010/wordprocessingCanvas" xmlns:cx="http://schemas.microsoft.com/office/drawing/2014/chartex" xmlns:cx1="http://schemas.microsoft.com/office/drawing/2015/9/8/chartex" xmlns:cx2="http://schemas.microsoft.com/office/drawing/2015/10/21/chartex" xmlns:cx3="http://schemas.microsoft.com/office/drawing/2016/5/9/chartex" xmlns:cx4="http://schemas.microsoft.com/office/drawing/2016/5/10/chartex" xmlns:cx5="http://schemas.microsoft.com/office/drawing/2016/5/11/chartex" xmlns:cx6="http://schemas.microsoft.com/office/drawing/2016/5/12/chartex" xmlns:cx7="http://schemas.microsoft.com/office/drawing/2016/5/13/chartex" xmlns:cx8="http://schemas.microsoft.com/office/drawing/2016/5/14/chartex" xmlns:mc="http://schemas.openxmlformats.org/markup-compatibility/2006" xmlns:aink="http://schemas.microsoft.com/office/drawing/2016/ink" xmlns:am3d="http://schemas.microsoft.com/office/drawing/2017/model3d" xmlns:o="urn:schemas-microsoft-com:office:office" xmlns:r="http://schemas.openxmlformats.org/officeDocument/2006/relationships" xmlns:m="http://schemas.openxmlformats.org/officeDocument/2006/math" xmlns:v="urn:schemas-microsoft-com:vml" xmlns:wp14="http://schemas.microsoft.com/office/word/2010/wordprocessingDrawing" xmlns:wp="http://schemas.openxmlformats.org/drawingml/2006/wordprocessingDrawing" xmlns:w10="urn:schemas-microsoft-com:office:word" xmlns:w="http://schemas.openxmlformats.org/wordprocessingml/2006/main" xmlns:w14="http://schemas.microsoft.com/office/word/2010/wordml" xmlns:w15="http://schemas.microsoft.com/office/word/2012/wordml" xmlns:w16cex="http://schemas.microsoft.com/office/word/2018/wordml/cex" xmlns:w16cid="http://schemas.microsoft.com/office/word/2016/wordml/cid" xmlns:w16="http://schemas.microsoft.com/office/word/2018/wordml" xmlns:w16sdtdh="http://schemas.microsoft.com/office/word/2020/wordml/sdtdatahash" xmlns:w16se="http://schemas.microsoft.com/office/word/2015/wordml/symex" xmlns:wpg="http://schemas.microsoft.com/office/word/2010/wordprocessingGroup" xmlns:wpi="http://schemas.microsoft.com/office/word/2010/wordprocessingInk" xmlns:wne="http://schemas.microsoft.com/office/word/2006/wordml" xmlns:wps="http://schemas.microsoft.com/office/word/2010/wordprocessingShape" mc:Ignorable="w14 w15 w16se w16cid w16 w16cex w16sdtdh wp14">
+<w:numbering xmlns:wpc="http://schemas.microsoft.com/office/word/2010/wordprocessingCanvas" xmlns:cx="http://schemas.microsoft.com/office/drawing/2014/chartex" xmlns:cx1="http://schemas.microsoft.com/office/drawing/2015/9/8/chartex" xmlns:cx2="http://schemas.microsoft.com/office/drawing/2015/10/21/chartex" xmlns:cx3="http://schemas.microsoft.com/office/drawing/2016/5/9/chartex" xmlns:cx4="http://schemas.microsoft.com/office/drawing/2016/5/10/chartex" xmlns:cx5="http://schemas.microsoft.com/office/drawing/2016/5/11/chartex" xmlns:cx6="http://schemas.microsoft.com/office/drawing/2016/5/12/chartex" xmlns:cx7="http://schemas.microsoft.com/office/drawing/2016/5/13/chartex" xmlns:cx8="http://schemas.microsoft.com/office/drawing/2016/5/14/chartex" xmlns:mc="http://schemas.openxmlformats.org/markup-compatibility/2006" xmlns:aink="http://schemas.microsoft.com/office/drawing/2016/ink" xmlns:am3d="http://schemas.microsoft.com/office/drawing/2017/model3d" xmlns:o="urn:schemas-microsoft-com:office:office" xmlns:oel="http://schemas.microsoft.com/office/2019/extlst" xmlns:r="http://schemas.openxmlformats.org/officeDocument/2006/relationships" xmlns:m="http://schemas.openxmlformats.org/officeDocument/2006/math" xmlns:v="urn:schemas-microsoft-com:vml" xmlns:wp14="http://schemas.microsoft.com/office/word/2010/wordprocessingDrawing" xmlns:wp="http://schemas.openxmlformats.org/drawingml/2006/wordprocessingDrawing" xmlns:w10="urn:schemas-microsoft-com:office:word" xmlns:w="http://schemas.openxmlformats.org/wordprocessingml/2006/main" xmlns:w14="http://schemas.microsoft.com/office/word/2010/wordml" xmlns:w15="http://schemas.microsoft.com/office/word/2012/wordml" xmlns:w16cex="http://schemas.microsoft.com/office/word/2018/wordml/cex" xmlns:w16cid="http://schemas.microsoft.com/office/word/2016/wordml/cid" xmlns:w16="http://schemas.microsoft.com/office/word/2018/wordml" xmlns:w16sdtdh="http://schemas.microsoft.com/office/word/2020/wordml/sdtdatahash" xmlns:w16se="http://schemas.microsoft.com/office/word/2015/wordml/symex" xmlns:wpg="http://schemas.microsoft.com/office/word/2010/wordprocessingGroup" xmlns:wpi="http://schemas.microsoft.com/office/word/2010/wordprocessingInk" xmlns:wne="http://schemas.microsoft.com/office/word/2006/wordml" xmlns:wps="http://schemas.microsoft.com/office/word/2010/wordprocessingShape" mc:Ignorable="w14 w15 w16se w16cid w16 w16cex w16sdtdh wp14">
   <w:abstractNum w:abstractNumId="0" w15:restartNumberingAfterBreak="0">
     <w:nsid w:val="04375299"/>
     <w:multiLevelType w:val="hybridMultilevel"/>
@@ -2607,16 +2675,16 @@
       </w:rPr>
     </w:lvl>
   </w:abstractNum>
-  <w:num w:numId="1">
+  <w:num w:numId="1" w16cid:durableId="882518763">
     <w:abstractNumId w:val="1"/>
   </w:num>
-  <w:num w:numId="2">
+  <w:num w:numId="2" w16cid:durableId="21715445">
     <w:abstractNumId w:val="0"/>
   </w:num>
-  <w:num w:numId="3">
+  <w:num w:numId="3" w16cid:durableId="1521353010">
     <w:abstractNumId w:val="2"/>
   </w:num>
-  <w:num w:numId="4">
+  <w:num w:numId="4" w16cid:durableId="859589490">
     <w:abstractNumId w:val="3"/>
   </w:num>
 </w:numbering>

</xml_diff>